<commit_message>
change small thing in pdf
</commit_message>
<xml_diff>
--- a/HW2/HW2_report_R07725021.docx
+++ b/HW2/HW2_report_R07725021.docx
@@ -14,8 +14,6 @@
         </w:rPr>
         <w:t>HW2</w:t>
       </w:r>
-      <w:bookmarkStart w:id="0" w:name="_GoBack"/>
-      <w:bookmarkEnd w:id="0"/>
       <w:r>
         <w:rPr>
           <w:rFonts w:hint="eastAsia"/>
@@ -790,9 +788,6 @@
         <w:spacing w:line="480" w:lineRule="auto"/>
         <w:ind w:leftChars="0"/>
         <w:jc w:val="both"/>
-        <w:rPr>
-          <w:rFonts w:hint="eastAsia"/>
-        </w:rPr>
       </w:pPr>
     </w:p>
     <w:p>
@@ -825,9 +820,6 @@
           <w:numId w:val="8"/>
         </w:numPr>
         <w:ind w:leftChars="0"/>
-        <w:rPr>
-          <w:rFonts w:hint="eastAsia"/>
-        </w:rPr>
       </w:pPr>
       <w:r>
         <w:t>d</w:t>
@@ -1004,9 +996,6 @@
           <w:numId w:val="8"/>
         </w:numPr>
         <w:ind w:leftChars="0"/>
-        <w:rPr>
-          <w:rFonts w:hint="eastAsia"/>
-        </w:rPr>
       </w:pPr>
       <w:r>
         <w:rPr>
@@ -1031,9 +1020,44 @@
           <w:rFonts w:hint="eastAsia"/>
         </w:rPr>
         <w:t>上</w:t>
+      </w:r>
+      <w:r>
+        <w:rPr>
+          <w:rFonts w:hint="eastAsia"/>
+        </w:rPr>
+        <w:t>(document 1</w:t>
+      </w:r>
+      <w:r>
+        <w:rPr>
+          <w:rFonts w:hint="eastAsia"/>
+        </w:rPr>
+        <w:t>和</w:t>
+      </w:r>
+      <w:r>
+        <w:rPr>
+          <w:rFonts w:hint="eastAsia"/>
+        </w:rPr>
+        <w:t>document 2</w:t>
+      </w:r>
+      <w:r>
+        <w:rPr>
+          <w:rFonts w:hint="eastAsia"/>
+        </w:rPr>
+        <w:t>的</w:t>
+      </w:r>
+      <w:r>
+        <w:rPr>
+          <w:rFonts w:hint="eastAsia"/>
+        </w:rPr>
+        <w:t>cosine similarity)</w:t>
       </w:r>
     </w:p>
     <w:p>
+      <w:pPr>
+        <w:rPr>
+          <w:rFonts w:hint="eastAsia"/>
+        </w:rPr>
+      </w:pPr>
       <w:r>
         <w:rPr>
           <w:noProof/>
@@ -1080,13 +1104,8 @@
           </wp:inline>
         </w:drawing>
       </w:r>
-    </w:p>
-    <w:p>
-      <w:pPr>
-        <w:rPr>
-          <w:rFonts w:hint="eastAsia"/>
-        </w:rPr>
-      </w:pPr>
+      <w:bookmarkStart w:id="0" w:name="_GoBack"/>
+      <w:bookmarkEnd w:id="0"/>
     </w:p>
     <w:p>
       <w:pPr>
@@ -1137,7 +1156,6 @@
         </w:numPr>
         <w:ind w:leftChars="0"/>
         <w:rPr>
-          <w:rFonts w:hint="eastAsia"/>
           <w:b/>
         </w:rPr>
       </w:pPr>
@@ -1291,9 +1309,6 @@
         <w:spacing w:line="480" w:lineRule="auto"/>
         <w:ind w:leftChars="0"/>
         <w:jc w:val="both"/>
-        <w:rPr>
-          <w:rFonts w:hint="eastAsia"/>
-        </w:rPr>
       </w:pPr>
       <w:r>
         <w:t>I</w:t>
@@ -1323,9 +1338,6 @@
         <w:spacing w:line="480" w:lineRule="auto"/>
         <w:ind w:leftChars="0"/>
         <w:jc w:val="both"/>
-        <w:rPr>
-          <w:rFonts w:hint="eastAsia"/>
-        </w:rPr>
       </w:pPr>
       <w:r>
         <w:rPr>
@@ -1426,9 +1438,6 @@
         <w:spacing w:line="480" w:lineRule="auto"/>
         <w:ind w:leftChars="0"/>
         <w:jc w:val="both"/>
-        <w:rPr>
-          <w:rFonts w:hint="eastAsia"/>
-        </w:rPr>
       </w:pPr>
       <w:r>
         <w:rPr>
@@ -1639,9 +1648,6 @@
         <w:spacing w:line="480" w:lineRule="auto"/>
         <w:ind w:leftChars="0"/>
         <w:jc w:val="both"/>
-        <w:rPr>
-          <w:rFonts w:hint="eastAsia"/>
-        </w:rPr>
       </w:pPr>
       <w:r>
         <w:rPr>
@@ -2834,7 +2840,7 @@
         <w:ind w:firstLine="480"/>
         <w:jc w:val="both"/>
         <w:rPr>
-          <w:rFonts w:ascii="新細明體" w:eastAsia="新細明體" w:hAnsi="新細明體" w:cs="新細明體" w:hint="eastAsia"/>
+          <w:rFonts w:ascii="新細明體" w:eastAsia="新細明體" w:hAnsi="新細明體" w:cs="新細明體"/>
           <w:kern w:val="0"/>
           <w:sz w:val="24"/>
           <w:szCs w:val="24"/>
@@ -3019,9 +3025,6 @@
         </w:numPr>
         <w:ind w:leftChars="0"/>
         <w:jc w:val="both"/>
-        <w:rPr>
-          <w:rFonts w:hint="eastAsia"/>
-        </w:rPr>
       </w:pPr>
       <w:r>
         <w:rPr>
@@ -3162,13 +3165,7 @@
         <w:rPr>
           <w:rFonts w:hint="eastAsia"/>
         </w:rPr>
-        <w:t>(</w:t>
-      </w:r>
-      <w:r>
-        <w:rPr>
-          <w:rFonts w:hint="eastAsia"/>
-        </w:rPr>
-        <w:t>idf =log10(</w:t>
+        <w:t>(idf =log10(</w:t>
       </w:r>
       <w:r>
         <w:t>N/df)</w:t>
@@ -3504,9 +3501,6 @@
     <w:p>
       <w:pPr>
         <w:jc w:val="center"/>
-        <w:rPr>
-          <w:rFonts w:hint="eastAsia"/>
-        </w:rPr>
       </w:pPr>
       <w:r>
         <w:rPr>
@@ -3844,9 +3838,6 @@
       <w:pPr>
         <w:spacing w:line="480" w:lineRule="auto"/>
         <w:jc w:val="both"/>
-        <w:rPr>
-          <w:rFonts w:hint="eastAsia"/>
-        </w:rPr>
       </w:pPr>
       <w:r>
         <w:rPr>
@@ -3959,9 +3950,6 @@
         <w:spacing w:line="480" w:lineRule="auto"/>
         <w:ind w:leftChars="0"/>
         <w:jc w:val="both"/>
-        <w:rPr>
-          <w:rFonts w:hint="eastAsia"/>
-        </w:rPr>
       </w:pPr>
       <w:r>
         <w:rPr>
@@ -4171,9 +4159,6 @@
       <w:pPr>
         <w:spacing w:line="480" w:lineRule="auto"/>
         <w:jc w:val="both"/>
-        <w:rPr>
-          <w:rFonts w:hint="eastAsia"/>
-        </w:rPr>
       </w:pPr>
       <w:r>
         <w:rPr>

</xml_diff>